<commit_message>
RENAMED: ExecuteMp3Gain to ExecuteMP3GainAsync ADDED: Syncronous version of execute to read the PCM values FIXED: MP3GainRow showing wrong max no clip FIXED: MP3GainRow showing wrong clip FIXED: MP3GainRow showing wrong track clip FIXED: Used wrong value of 1.5 for rounding ADDED: Reading PCM values from MP3Gain.exe output REMOVED: Reading MaxGain/MinGain from tags which aren't useful values ADDED: Filter by clipping checkbox FIXED: Filter by dB value numeric moved with right side of window CHANGED: New programer notes
</commit_message>
<xml_diff>
--- a/Notes/NoClipMaxGain Notes.docx
+++ b/Notes/NoClipMaxGain Notes.docx
@@ -36,328 +36,312 @@
           <w:bCs/>
           <w:color w:val="538135" w:themeColor="accent6" w:themeShade="BF"/>
         </w:rPr>
-        <w:t xml:space="preserve"> LINE 1600</w:t>
-      </w:r>
+        <w:t xml:space="preserve"> LINE 1600 shows MP3GAIN command line argument doing song by </w:t>
+      </w:r>
+      <w:proofErr w:type="gramStart"/>
       <w:r>
         <w:rPr>
           <w:b/>
           <w:bCs/>
           <w:color w:val="538135" w:themeColor="accent6" w:themeShade="BF"/>
         </w:rPr>
-        <w:t xml:space="preserve"> shows MP3GAIN command line argument doing song by </w:t>
+        <w:t>song</w:t>
+      </w:r>
+      <w:proofErr w:type="gramEnd"/>
+    </w:p>
+    <w:p>
+      <w:r>
+        <w:t>TYPICAL OUTPUT</w:t>
+      </w:r>
+    </w:p>
+    <w:p>
+      <w:pPr>
+        <w:spacing w:after="0"/>
+      </w:pPr>
+      <w:r>
+        <w:t xml:space="preserve">Recommended "Track" dB change: </w:t>
       </w:r>
       <w:proofErr w:type="gramStart"/>
       <w:r>
+        <w:t>6.325000</w:t>
+      </w:r>
+      <w:proofErr w:type="gramEnd"/>
+    </w:p>
+    <w:p>
+      <w:pPr>
+        <w:spacing w:after="0"/>
+      </w:pPr>
+      <w:r>
+        <w:t xml:space="preserve">Recommended "Track" mp3 gain change: </w:t>
+      </w:r>
+      <w:proofErr w:type="gramStart"/>
+      <w:r>
+        <w:t>4</w:t>
+      </w:r>
+      <w:proofErr w:type="gramEnd"/>
+    </w:p>
+    <w:p>
+      <w:pPr>
+        <w:spacing w:after="0"/>
+      </w:pPr>
+      <w:r>
+        <w:t>Max PCM sample at current gain: 13763.149824</w:t>
+      </w:r>
+    </w:p>
+    <w:p>
+      <w:pPr>
+        <w:spacing w:after="0"/>
+      </w:pPr>
+      <w:r>
+        <w:t>Max mp3 global gain field: 174</w:t>
+      </w:r>
+    </w:p>
+    <w:p>
+      <w:pPr>
+        <w:spacing w:after="0"/>
+      </w:pPr>
+      <w:r>
+        <w:t>Min mp3 global gain field: 125</w:t>
+      </w:r>
+    </w:p>
+    <w:p>
+      <w:pPr>
+        <w:spacing w:after="0"/>
+      </w:pPr>
+      <w:r>
+        <w:t xml:space="preserve">Recommended "Album" dB change: </w:t>
+      </w:r>
+      <w:proofErr w:type="gramStart"/>
+      <w:r>
+        <w:t>0.005000</w:t>
+      </w:r>
+      <w:proofErr w:type="gramEnd"/>
+    </w:p>
+    <w:p>
+      <w:pPr>
+        <w:spacing w:after="0"/>
+      </w:pPr>
+      <w:r>
+        <w:t xml:space="preserve">Recommended "Album" mp3 gain change: </w:t>
+      </w:r>
+      <w:proofErr w:type="gramStart"/>
+      <w:r>
+        <w:t>0</w:t>
+      </w:r>
+      <w:proofErr w:type="gramEnd"/>
+    </w:p>
+    <w:p>
+      <w:pPr>
+        <w:spacing w:after="0"/>
+      </w:pPr>
+      <w:r>
+        <w:t>Max Album PCM sample at current gain: 34742.009856</w:t>
+      </w:r>
+    </w:p>
+    <w:p>
+      <w:pPr>
+        <w:spacing w:after="0"/>
+      </w:pPr>
+      <w:r>
+        <w:t>Max Album mp3 global gain field: 183</w:t>
+      </w:r>
+    </w:p>
+    <w:p>
+      <w:pPr>
+        <w:spacing w:after="0"/>
+      </w:pPr>
+      <w:r>
+        <w:t>Min Album mp3 global gain field: 122</w:t>
+      </w:r>
+    </w:p>
+    <w:p>
+      <w:pPr>
+        <w:spacing w:after="0"/>
+      </w:pPr>
+    </w:p>
+    <w:p>
+      <w:pPr>
+        <w:spacing w:after="0"/>
+      </w:pPr>
+    </w:p>
+    <w:p>
+      <w:r>
+        <w:t>/o adds tabs delimited output with header on line 1</w:t>
+      </w:r>
+    </w:p>
+    <w:p>
+      <w:pPr>
+        <w:spacing w:after="0"/>
+        <w:rPr>
+          <w:sz w:val="10"/>
+          <w:szCs w:val="10"/>
+        </w:rPr>
+      </w:pPr>
+      <w:r>
+        <w:rPr>
+          <w:sz w:val="10"/>
+          <w:szCs w:val="10"/>
+        </w:rPr>
+        <w:t xml:space="preserve">File    MP3 gain        dB gain Max Amplitude   Max </w:t>
+      </w:r>
+      <w:proofErr w:type="spellStart"/>
+      <w:r>
+        <w:rPr>
+          <w:sz w:val="10"/>
+          <w:szCs w:val="10"/>
+        </w:rPr>
+        <w:t>global_gain</w:t>
+      </w:r>
+      <w:proofErr w:type="spellEnd"/>
+      <w:r>
+        <w:rPr>
+          <w:sz w:val="10"/>
+          <w:szCs w:val="10"/>
+        </w:rPr>
+        <w:t xml:space="preserve"> Min </w:t>
+      </w:r>
+      <w:proofErr w:type="spellStart"/>
+      <w:r>
+        <w:rPr>
+          <w:sz w:val="10"/>
+          <w:szCs w:val="10"/>
+        </w:rPr>
+        <w:t>global_gain</w:t>
+      </w:r>
+      <w:proofErr w:type="spellEnd"/>
+      <w:r>
+        <w:rPr>
+          <w:sz w:val="10"/>
+          <w:szCs w:val="10"/>
+        </w:rPr>
+        <w:t xml:space="preserve"> Album gain      Album dB gain   Album Max Amplitude     Album Max </w:t>
+      </w:r>
+      <w:proofErr w:type="spellStart"/>
+      <w:r>
+        <w:rPr>
+          <w:sz w:val="10"/>
+          <w:szCs w:val="10"/>
+        </w:rPr>
+        <w:t>global_gain</w:t>
+      </w:r>
+      <w:proofErr w:type="spellEnd"/>
+      <w:r>
+        <w:rPr>
+          <w:sz w:val="10"/>
+          <w:szCs w:val="10"/>
+        </w:rPr>
+        <w:t xml:space="preserve">   Album Min </w:t>
+      </w:r>
+      <w:proofErr w:type="spellStart"/>
+      <w:r>
+        <w:rPr>
+          <w:sz w:val="10"/>
+          <w:szCs w:val="10"/>
+        </w:rPr>
+        <w:t>global_gain</w:t>
+      </w:r>
+      <w:proofErr w:type="spellEnd"/>
+    </w:p>
+    <w:p>
+      <w:pPr>
+        <w:spacing w:after="0"/>
+        <w:rPr>
+          <w:sz w:val="10"/>
+          <w:szCs w:val="10"/>
+        </w:rPr>
+      </w:pPr>
+      <w:r>
+        <w:rPr>
+          <w:sz w:val="10"/>
+          <w:szCs w:val="10"/>
+        </w:rPr>
+        <w:t xml:space="preserve">W:\Soulseek Downloads\complete\__FLAC - Copy\SNATCHER (Sega CD) (2017) (FLAC)\__11 - Konami </w:t>
+      </w:r>
+      <w:proofErr w:type="spellStart"/>
+      <w:r>
+        <w:rPr>
+          <w:sz w:val="10"/>
+          <w:szCs w:val="10"/>
+        </w:rPr>
+        <w:t>Kukeiha</w:t>
+      </w:r>
+      <w:proofErr w:type="spellEnd"/>
+      <w:r>
+        <w:rPr>
+          <w:sz w:val="10"/>
+          <w:szCs w:val="10"/>
+        </w:rPr>
+        <w:t xml:space="preserve"> Club - Bio Hazard.mp3       3       4.035000        15303.114752    180     125     0       0.005000        34742.009856    183     122</w:t>
+      </w:r>
+    </w:p>
+    <w:p/>
+    <w:p>
+      <w:proofErr w:type="gramStart"/>
+      <w:r>
+        <w:t>Call .</w:t>
+      </w:r>
+      <w:proofErr w:type="gramEnd"/>
+      <w:r>
+        <w:t xml:space="preserve">\mp3gain /s c “album folder\*.*” to get </w:t>
+      </w:r>
+    </w:p>
+    <w:p>
+      <w:r>
+        <w:t>Max PCM sample at current gain</w:t>
+      </w:r>
+    </w:p>
+    <w:p>
+      <w:r>
+        <w:t>And</w:t>
+      </w:r>
+    </w:p>
+    <w:p>
+      <w:r>
+        <w:t>Max Album PCM sample at current gain</w:t>
+      </w:r>
+    </w:p>
+    <w:p>
+      <w:pPr>
         <w:rPr>
           <w:b/>
           <w:bCs/>
           <w:color w:val="538135" w:themeColor="accent6" w:themeShade="BF"/>
         </w:rPr>
-        <w:t>song</w:t>
-      </w:r>
-      <w:proofErr w:type="gramEnd"/>
-    </w:p>
-    <w:p>
-      <w:r>
-        <w:t>TYPICAL OUTPUT</w:t>
-      </w:r>
-    </w:p>
-    <w:p>
-      <w:pPr>
-        <w:spacing w:after="0"/>
-      </w:pPr>
-      <w:r>
-        <w:t xml:space="preserve">Recommended "Track" dB change: </w:t>
-      </w:r>
-      <w:proofErr w:type="gramStart"/>
-      <w:r>
-        <w:t>6.325000</w:t>
-      </w:r>
-      <w:proofErr w:type="gramEnd"/>
-    </w:p>
-    <w:p>
-      <w:pPr>
-        <w:spacing w:after="0"/>
-      </w:pPr>
-      <w:r>
-        <w:t xml:space="preserve">Recommended "Track" mp3 gain change: </w:t>
-      </w:r>
-      <w:proofErr w:type="gramStart"/>
-      <w:r>
-        <w:t>4</w:t>
-      </w:r>
-      <w:proofErr w:type="gramEnd"/>
-    </w:p>
-    <w:p>
-      <w:pPr>
-        <w:spacing w:after="0"/>
-      </w:pPr>
-      <w:r>
-        <w:t>Max PCM sample at current gain: 13763.149824</w:t>
-      </w:r>
-    </w:p>
-    <w:p>
-      <w:pPr>
-        <w:spacing w:after="0"/>
-      </w:pPr>
-      <w:r>
-        <w:t>Max mp3 global gain field: 174</w:t>
-      </w:r>
-    </w:p>
-    <w:p>
-      <w:pPr>
-        <w:spacing w:after="0"/>
-      </w:pPr>
-      <w:r>
-        <w:t>Min mp3 global gain field: 125</w:t>
-      </w:r>
-    </w:p>
-    <w:p>
-      <w:pPr>
-        <w:spacing w:after="0"/>
-      </w:pPr>
-      <w:r>
-        <w:t xml:space="preserve">Recommended "Album" dB change: </w:t>
-      </w:r>
-      <w:proofErr w:type="gramStart"/>
-      <w:r>
-        <w:t>0.005000</w:t>
-      </w:r>
-      <w:proofErr w:type="gramEnd"/>
-    </w:p>
-    <w:p>
-      <w:pPr>
-        <w:spacing w:after="0"/>
-      </w:pPr>
-      <w:r>
-        <w:t xml:space="preserve">Recommended "Album" mp3 gain change: </w:t>
-      </w:r>
-      <w:proofErr w:type="gramStart"/>
-      <w:r>
-        <w:t>0</w:t>
-      </w:r>
-      <w:proofErr w:type="gramEnd"/>
-    </w:p>
-    <w:p>
-      <w:pPr>
-        <w:spacing w:after="0"/>
-      </w:pPr>
-      <w:r>
-        <w:t>Max Album PCM sample at current gain: 34742.009856</w:t>
-      </w:r>
-    </w:p>
-    <w:p>
-      <w:pPr>
-        <w:spacing w:after="0"/>
-      </w:pPr>
-      <w:r>
-        <w:t>Max Album mp3 global gain field: 183</w:t>
-      </w:r>
-    </w:p>
-    <w:p>
-      <w:pPr>
-        <w:spacing w:after="0"/>
-      </w:pPr>
-      <w:r>
-        <w:t>Min Album mp3 global gain field: 122</w:t>
-      </w:r>
-    </w:p>
-    <w:p>
-      <w:pPr>
-        <w:spacing w:after="0"/>
-      </w:pPr>
-    </w:p>
-    <w:p>
-      <w:pPr>
-        <w:spacing w:after="0"/>
-      </w:pPr>
-    </w:p>
-    <w:p>
-      <w:r>
-        <w:t>/o adds tabs delimited output with header on line 1</w:t>
-      </w:r>
-    </w:p>
-    <w:p>
-      <w:pPr>
-        <w:spacing w:after="0"/>
-        <w:rPr>
-          <w:sz w:val="10"/>
-          <w:szCs w:val="10"/>
-        </w:rPr>
-      </w:pPr>
-      <w:r>
-        <w:rPr>
-          <w:sz w:val="10"/>
-          <w:szCs w:val="10"/>
-        </w:rPr>
-        <w:t xml:space="preserve">File    MP3 gain        dB gain Max Amplitude   Max </w:t>
-      </w:r>
-      <w:proofErr w:type="spellStart"/>
-      <w:r>
-        <w:rPr>
-          <w:sz w:val="10"/>
-          <w:szCs w:val="10"/>
-        </w:rPr>
-        <w:t>global_gain</w:t>
-      </w:r>
-      <w:proofErr w:type="spellEnd"/>
-      <w:r>
-        <w:rPr>
-          <w:sz w:val="10"/>
-          <w:szCs w:val="10"/>
-        </w:rPr>
-        <w:t xml:space="preserve"> Min </w:t>
-      </w:r>
-      <w:proofErr w:type="spellStart"/>
-      <w:r>
-        <w:rPr>
-          <w:sz w:val="10"/>
-          <w:szCs w:val="10"/>
-        </w:rPr>
-        <w:t>global_gain</w:t>
-      </w:r>
-      <w:proofErr w:type="spellEnd"/>
-      <w:r>
-        <w:rPr>
-          <w:sz w:val="10"/>
-          <w:szCs w:val="10"/>
-        </w:rPr>
-        <w:t xml:space="preserve"> Album gain      Album dB gain   Album Max Amplitude     Album Max </w:t>
-      </w:r>
-      <w:proofErr w:type="spellStart"/>
-      <w:r>
-        <w:rPr>
-          <w:sz w:val="10"/>
-          <w:szCs w:val="10"/>
-        </w:rPr>
-        <w:t>global_gain</w:t>
-      </w:r>
-      <w:proofErr w:type="spellEnd"/>
-      <w:r>
-        <w:rPr>
-          <w:sz w:val="10"/>
-          <w:szCs w:val="10"/>
-        </w:rPr>
-        <w:t xml:space="preserve">   Album Min </w:t>
-      </w:r>
-      <w:proofErr w:type="spellStart"/>
-      <w:r>
-        <w:rPr>
-          <w:sz w:val="10"/>
-          <w:szCs w:val="10"/>
-        </w:rPr>
-        <w:t>global_gain</w:t>
-      </w:r>
-      <w:proofErr w:type="spellEnd"/>
-    </w:p>
-    <w:p>
-      <w:pPr>
-        <w:spacing w:after="0"/>
-        <w:rPr>
-          <w:sz w:val="10"/>
-          <w:szCs w:val="10"/>
-        </w:rPr>
-      </w:pPr>
-      <w:r>
-        <w:rPr>
-          <w:sz w:val="10"/>
-          <w:szCs w:val="10"/>
-        </w:rPr>
-        <w:t xml:space="preserve">W:\Soulseek Downloads\complete\__FLAC - Copy\SNATCHER (Sega CD) (2017) (FLAC)\__11 - Konami </w:t>
-      </w:r>
-      <w:proofErr w:type="spellStart"/>
-      <w:r>
-        <w:rPr>
-          <w:sz w:val="10"/>
-          <w:szCs w:val="10"/>
-        </w:rPr>
-        <w:t>Kukeiha</w:t>
-      </w:r>
-      <w:proofErr w:type="spellEnd"/>
-      <w:r>
-        <w:rPr>
-          <w:sz w:val="10"/>
-          <w:szCs w:val="10"/>
-        </w:rPr>
-        <w:t xml:space="preserve"> Club - Bio Hazard.mp3       3       4.035000        15303.114752    180     125     0       0.005000        34742.009856    183     122</w:t>
-      </w:r>
-    </w:p>
-    <w:p/>
-    <w:p>
-      <w:proofErr w:type="gramStart"/>
-      <w:r>
-        <w:t>Call .</w:t>
-      </w:r>
-      <w:proofErr w:type="gramEnd"/>
-      <w:r>
-        <w:t xml:space="preserve">\mp3gain /s c “album folder\*.*” to get </w:t>
-      </w:r>
-    </w:p>
-    <w:p>
-      <w:r>
-        <w:t>Max PCM sample at current gain</w:t>
-      </w:r>
-    </w:p>
-    <w:p>
-      <w:r>
-        <w:t>And</w:t>
-      </w:r>
-    </w:p>
-    <w:p>
-      <w:r>
-        <w:t>Max Album PCM sample at current gain</w:t>
-      </w:r>
-    </w:p>
-    <w:p>
-      <w:pPr>
+      </w:pPr>
+      <w:r>
         <w:rPr>
           <w:b/>
           <w:bCs/>
           <w:color w:val="538135" w:themeColor="accent6" w:themeShade="BF"/>
         </w:rPr>
-      </w:pPr>
+        <w:t xml:space="preserve">FROM Mp3Info.cls LINE 173 shows calculating </w:t>
+      </w:r>
+      <w:proofErr w:type="spellStart"/>
       <w:r>
         <w:rPr>
           <w:b/>
           <w:bCs/>
           <w:color w:val="538135" w:themeColor="accent6" w:themeShade="BF"/>
         </w:rPr>
-        <w:t>FROM Mp3Info.cls</w:t>
-      </w:r>
+        <w:t>MaxGain</w:t>
+      </w:r>
+      <w:proofErr w:type="spellEnd"/>
       <w:r>
         <w:rPr>
           <w:b/>
           <w:bCs/>
           <w:color w:val="538135" w:themeColor="accent6" w:themeShade="BF"/>
         </w:rPr>
-        <w:t xml:space="preserve"> LINE 173 shows calculating </w:t>
-      </w:r>
+        <w:t xml:space="preserve"> Value</w:t>
+      </w:r>
+    </w:p>
+    <w:p>
       <w:proofErr w:type="spellStart"/>
       <w:r>
-        <w:rPr>
-          <w:b/>
-          <w:bCs/>
-          <w:color w:val="538135" w:themeColor="accent6" w:themeShade="BF"/>
-        </w:rPr>
         <w:t>MaxGain</w:t>
       </w:r>
       <w:proofErr w:type="spellEnd"/>
       <w:r>
-        <w:rPr>
-          <w:b/>
-          <w:bCs/>
-          <w:color w:val="538135" w:themeColor="accent6" w:themeShade="BF"/>
-        </w:rPr>
-        <w:t xml:space="preserve"> Value</w:t>
-      </w:r>
-    </w:p>
-    <w:p>
-      <w:proofErr w:type="spellStart"/>
-      <w:r>
-        <w:t>MaxGain</w:t>
-      </w:r>
-      <w:proofErr w:type="spellEnd"/>
-      <w:r>
         <w:t xml:space="preserve"> = 4 * LOG(2, 32767 / max sample) </w:t>
       </w:r>
       <w:r>
@@ -378,6 +362,44 @@
       <w:proofErr w:type="gramStart"/>
       <w:r>
         <w:t>gain</w:t>
+      </w:r>
+      <w:proofErr w:type="gramEnd"/>
+    </w:p>
+    <w:p/>
+    <w:p/>
+    <w:p>
+      <w:r>
+        <w:t>07-02-2023</w:t>
+      </w:r>
+    </w:p>
+    <w:p>
+      <w:r>
+        <w:t xml:space="preserve">Clipping is </w:t>
+      </w:r>
+      <w:proofErr w:type="gramStart"/>
+      <w:r>
+        <w:t>correct</w:t>
+      </w:r>
+      <w:proofErr w:type="gramEnd"/>
+    </w:p>
+    <w:p>
+      <w:r>
+        <w:t xml:space="preserve">Track clipping is </w:t>
+      </w:r>
+      <w:proofErr w:type="gramStart"/>
+      <w:r>
+        <w:t>correct</w:t>
+      </w:r>
+      <w:proofErr w:type="gramEnd"/>
+    </w:p>
+    <w:p>
+      <w:r>
+        <w:lastRenderedPageBreak/>
+        <w:t>Album clipping is not. Has to do with converting a number back to data counts and comparing to actual 2^16-</w:t>
+      </w:r>
+      <w:proofErr w:type="gramStart"/>
+      <w:r>
+        <w:t>1</w:t>
       </w:r>
       <w:proofErr w:type="gramEnd"/>
     </w:p>

</xml_diff>

<commit_message>
CHNAGED: Added notes about CPP version of GUI code
</commit_message>
<xml_diff>
--- a/Notes/NoClipMaxGain Notes.docx
+++ b/Notes/NoClipMaxGain Notes.docx
@@ -20,350 +20,204 @@
           <w:color w:val="538135" w:themeColor="accent6" w:themeShade="BF"/>
         </w:rPr>
       </w:pPr>
-      <w:proofErr w:type="spellStart"/>
       <w:r>
         <w:rPr>
           <w:b/>
           <w:bCs/>
           <w:color w:val="538135" w:themeColor="accent6" w:themeShade="BF"/>
         </w:rPr>
-        <w:t>frmMain.frm</w:t>
-      </w:r>
-      <w:proofErr w:type="spellEnd"/>
-      <w:r>
+        <w:t>frmMain.frm LINE 1600 shows MP3GAIN command line argument doing song by song</w:t>
+      </w:r>
+    </w:p>
+    <w:p>
+      <w:r>
+        <w:t>TYPICAL OUTPUT</w:t>
+      </w:r>
+    </w:p>
+    <w:p>
+      <w:pPr>
+        <w:spacing w:after="0"/>
+      </w:pPr>
+      <w:r>
+        <w:t>Recommended "Track" dB change: 6.325000</w:t>
+      </w:r>
+    </w:p>
+    <w:p>
+      <w:pPr>
+        <w:spacing w:after="0"/>
+      </w:pPr>
+      <w:r>
+        <w:t>Recommended "Track" mp3 gain change: 4</w:t>
+      </w:r>
+    </w:p>
+    <w:p>
+      <w:pPr>
+        <w:spacing w:after="0"/>
+      </w:pPr>
+      <w:r>
+        <w:t>Max PCM sample at current gain: 13763.149824</w:t>
+      </w:r>
+    </w:p>
+    <w:p>
+      <w:pPr>
+        <w:spacing w:after="0"/>
+      </w:pPr>
+      <w:r>
+        <w:t>Max mp3 global gain field: 174</w:t>
+      </w:r>
+    </w:p>
+    <w:p>
+      <w:pPr>
+        <w:spacing w:after="0"/>
+      </w:pPr>
+      <w:r>
+        <w:t>Min mp3 global gain field: 125</w:t>
+      </w:r>
+    </w:p>
+    <w:p>
+      <w:pPr>
+        <w:spacing w:after="0"/>
+      </w:pPr>
+      <w:r>
+        <w:t>Recommended "Album" dB change: 0.005000</w:t>
+      </w:r>
+    </w:p>
+    <w:p>
+      <w:pPr>
+        <w:spacing w:after="0"/>
+      </w:pPr>
+      <w:r>
+        <w:t>Recommended "Album" mp3 gain change: 0</w:t>
+      </w:r>
+    </w:p>
+    <w:p>
+      <w:pPr>
+        <w:spacing w:after="0"/>
+      </w:pPr>
+      <w:r>
+        <w:t>Max Album PCM sample at current gain: 34742.009856</w:t>
+      </w:r>
+    </w:p>
+    <w:p>
+      <w:pPr>
+        <w:spacing w:after="0"/>
+      </w:pPr>
+      <w:r>
+        <w:t>Max Album mp3 global gain field: 183</w:t>
+      </w:r>
+    </w:p>
+    <w:p>
+      <w:pPr>
+        <w:spacing w:after="0"/>
+      </w:pPr>
+      <w:r>
+        <w:t>Min Album mp3 global gain field: 122</w:t>
+      </w:r>
+    </w:p>
+    <w:p>
+      <w:pPr>
+        <w:spacing w:after="0"/>
+      </w:pPr>
+    </w:p>
+    <w:p>
+      <w:pPr>
+        <w:spacing w:after="0"/>
+      </w:pPr>
+    </w:p>
+    <w:p>
+      <w:r>
+        <w:t>/o adds tabs delimited output with header on line 1</w:t>
+      </w:r>
+    </w:p>
+    <w:p>
+      <w:pPr>
+        <w:spacing w:after="0"/>
+        <w:rPr>
+          <w:sz w:val="10"/>
+          <w:szCs w:val="10"/>
+        </w:rPr>
+      </w:pPr>
+      <w:r>
+        <w:rPr>
+          <w:sz w:val="10"/>
+          <w:szCs w:val="10"/>
+        </w:rPr>
+        <w:t>File    MP3 gain        dB gain Max Amplitude   Max global_gain Min global_gain Album gain      Album dB gain   Album Max Amplitude     Album Max global_gain   Album Min global_gain</w:t>
+      </w:r>
+    </w:p>
+    <w:p>
+      <w:pPr>
+        <w:spacing w:after="0"/>
+        <w:rPr>
+          <w:sz w:val="10"/>
+          <w:szCs w:val="10"/>
+        </w:rPr>
+      </w:pPr>
+      <w:r>
+        <w:rPr>
+          <w:sz w:val="10"/>
+          <w:szCs w:val="10"/>
+        </w:rPr>
+        <w:t>W:\Soulseek Downloads\complete\__FLAC - Copy\SNATCHER (Sega CD) (2017) (FLAC)\__11 - Konami Kukeiha Club - Bio Hazard.mp3       3       4.035000        15303.114752    180     125     0       0.005000        34742.009856    183     122</w:t>
+      </w:r>
+    </w:p>
+    <w:p/>
+    <w:p>
+      <w:r>
+        <w:t xml:space="preserve">Call .\mp3gain /s c “album folder\*.*” to get </w:t>
+      </w:r>
+    </w:p>
+    <w:p>
+      <w:r>
+        <w:t>Max PCM sample at current gain</w:t>
+      </w:r>
+    </w:p>
+    <w:p>
+      <w:r>
+        <w:t>And</w:t>
+      </w:r>
+    </w:p>
+    <w:p>
+      <w:r>
+        <w:t>Max Album PCM sample at current gain</w:t>
+      </w:r>
+    </w:p>
+    <w:p>
+      <w:pPr>
         <w:rPr>
           <w:b/>
           <w:bCs/>
           <w:color w:val="538135" w:themeColor="accent6" w:themeShade="BF"/>
         </w:rPr>
-        <w:t xml:space="preserve"> LINE 1600 shows MP3GAIN command line argument doing song by </w:t>
-      </w:r>
-      <w:proofErr w:type="gramStart"/>
+      </w:pPr>
       <w:r>
         <w:rPr>
           <w:b/>
           <w:bCs/>
           <w:color w:val="538135" w:themeColor="accent6" w:themeShade="BF"/>
         </w:rPr>
-        <w:t>song</w:t>
-      </w:r>
-      <w:proofErr w:type="gramEnd"/>
-    </w:p>
-    <w:p>
-      <w:r>
-        <w:t>TYPICAL OUTPUT</w:t>
-      </w:r>
-    </w:p>
-    <w:p>
-      <w:pPr>
-        <w:spacing w:after="0"/>
-      </w:pPr>
-      <w:r>
-        <w:t xml:space="preserve">Recommended "Track" dB change: </w:t>
-      </w:r>
-      <w:proofErr w:type="gramStart"/>
-      <w:r>
-        <w:t>6.325000</w:t>
-      </w:r>
-      <w:proofErr w:type="gramEnd"/>
-    </w:p>
-    <w:p>
-      <w:pPr>
-        <w:spacing w:after="0"/>
-      </w:pPr>
-      <w:r>
-        <w:t xml:space="preserve">Recommended "Track" mp3 gain change: </w:t>
-      </w:r>
-      <w:proofErr w:type="gramStart"/>
-      <w:r>
-        <w:t>4</w:t>
-      </w:r>
-      <w:proofErr w:type="gramEnd"/>
-    </w:p>
-    <w:p>
-      <w:pPr>
-        <w:spacing w:after="0"/>
-      </w:pPr>
-      <w:r>
-        <w:t>Max PCM sample at current gain: 13763.149824</w:t>
-      </w:r>
-    </w:p>
-    <w:p>
-      <w:pPr>
-        <w:spacing w:after="0"/>
-      </w:pPr>
-      <w:r>
-        <w:t>Max mp3 global gain field: 174</w:t>
-      </w:r>
-    </w:p>
-    <w:p>
-      <w:pPr>
-        <w:spacing w:after="0"/>
-      </w:pPr>
-      <w:r>
-        <w:t>Min mp3 global gain field: 125</w:t>
-      </w:r>
-    </w:p>
-    <w:p>
-      <w:pPr>
-        <w:spacing w:after="0"/>
-      </w:pPr>
-      <w:r>
-        <w:t xml:space="preserve">Recommended "Album" dB change: </w:t>
-      </w:r>
-      <w:proofErr w:type="gramStart"/>
-      <w:r>
-        <w:t>0.005000</w:t>
-      </w:r>
-      <w:proofErr w:type="gramEnd"/>
-    </w:p>
-    <w:p>
-      <w:pPr>
-        <w:spacing w:after="0"/>
-      </w:pPr>
-      <w:r>
-        <w:t xml:space="preserve">Recommended "Album" mp3 gain change: </w:t>
-      </w:r>
-      <w:proofErr w:type="gramStart"/>
-      <w:r>
-        <w:t>0</w:t>
-      </w:r>
-      <w:proofErr w:type="gramEnd"/>
-    </w:p>
-    <w:p>
-      <w:pPr>
-        <w:spacing w:after="0"/>
-      </w:pPr>
-      <w:r>
-        <w:t>Max Album PCM sample at current gain: 34742.009856</w:t>
-      </w:r>
-    </w:p>
-    <w:p>
-      <w:pPr>
-        <w:spacing w:after="0"/>
-      </w:pPr>
-      <w:r>
-        <w:t>Max Album mp3 global gain field: 183</w:t>
-      </w:r>
-    </w:p>
-    <w:p>
-      <w:pPr>
-        <w:spacing w:after="0"/>
-      </w:pPr>
-      <w:r>
-        <w:t>Min Album mp3 global gain field: 122</w:t>
-      </w:r>
-    </w:p>
-    <w:p>
-      <w:pPr>
-        <w:spacing w:after="0"/>
-      </w:pPr>
-    </w:p>
-    <w:p>
-      <w:pPr>
-        <w:spacing w:after="0"/>
-      </w:pPr>
-    </w:p>
-    <w:p>
-      <w:r>
-        <w:t>/o adds tabs delimited output with header on line 1</w:t>
-      </w:r>
-    </w:p>
-    <w:p>
-      <w:pPr>
-        <w:spacing w:after="0"/>
-        <w:rPr>
-          <w:sz w:val="10"/>
-          <w:szCs w:val="10"/>
-        </w:rPr>
-      </w:pPr>
-      <w:r>
-        <w:rPr>
-          <w:sz w:val="10"/>
-          <w:szCs w:val="10"/>
-        </w:rPr>
-        <w:t xml:space="preserve">File    MP3 gain        dB gain Max Amplitude   Max </w:t>
-      </w:r>
-      <w:proofErr w:type="spellStart"/>
-      <w:r>
-        <w:rPr>
-          <w:sz w:val="10"/>
-          <w:szCs w:val="10"/>
-        </w:rPr>
-        <w:t>global_gain</w:t>
-      </w:r>
-      <w:proofErr w:type="spellEnd"/>
-      <w:r>
-        <w:rPr>
-          <w:sz w:val="10"/>
-          <w:szCs w:val="10"/>
-        </w:rPr>
-        <w:t xml:space="preserve"> Min </w:t>
-      </w:r>
-      <w:proofErr w:type="spellStart"/>
-      <w:r>
-        <w:rPr>
-          <w:sz w:val="10"/>
-          <w:szCs w:val="10"/>
-        </w:rPr>
-        <w:t>global_gain</w:t>
-      </w:r>
-      <w:proofErr w:type="spellEnd"/>
-      <w:r>
-        <w:rPr>
-          <w:sz w:val="10"/>
-          <w:szCs w:val="10"/>
-        </w:rPr>
-        <w:t xml:space="preserve"> Album gain      Album dB gain   Album Max Amplitude     Album Max </w:t>
-      </w:r>
-      <w:proofErr w:type="spellStart"/>
-      <w:r>
-        <w:rPr>
-          <w:sz w:val="10"/>
-          <w:szCs w:val="10"/>
-        </w:rPr>
-        <w:t>global_gain</w:t>
-      </w:r>
-      <w:proofErr w:type="spellEnd"/>
-      <w:r>
-        <w:rPr>
-          <w:sz w:val="10"/>
-          <w:szCs w:val="10"/>
-        </w:rPr>
-        <w:t xml:space="preserve">   Album Min </w:t>
-      </w:r>
-      <w:proofErr w:type="spellStart"/>
-      <w:r>
-        <w:rPr>
-          <w:sz w:val="10"/>
-          <w:szCs w:val="10"/>
-        </w:rPr>
-        <w:t>global_gain</w:t>
-      </w:r>
-      <w:proofErr w:type="spellEnd"/>
-    </w:p>
-    <w:p>
-      <w:pPr>
-        <w:spacing w:after="0"/>
-        <w:rPr>
-          <w:sz w:val="10"/>
-          <w:szCs w:val="10"/>
-        </w:rPr>
-      </w:pPr>
-      <w:r>
-        <w:rPr>
-          <w:sz w:val="10"/>
-          <w:szCs w:val="10"/>
-        </w:rPr>
-        <w:t xml:space="preserve">W:\Soulseek Downloads\complete\__FLAC - Copy\SNATCHER (Sega CD) (2017) (FLAC)\__11 - Konami </w:t>
-      </w:r>
-      <w:proofErr w:type="spellStart"/>
-      <w:r>
-        <w:rPr>
-          <w:sz w:val="10"/>
-          <w:szCs w:val="10"/>
-        </w:rPr>
-        <w:t>Kukeiha</w:t>
-      </w:r>
-      <w:proofErr w:type="spellEnd"/>
-      <w:r>
-        <w:rPr>
-          <w:sz w:val="10"/>
-          <w:szCs w:val="10"/>
-        </w:rPr>
-        <w:t xml:space="preserve"> Club - Bio Hazard.mp3       3       4.035000        15303.114752    180     125     0       0.005000        34742.009856    183     122</w:t>
+        <w:t>FROM Mp3Info.cls LINE 173 shows calculating MaxGain Value</w:t>
+      </w:r>
+    </w:p>
+    <w:p>
+      <w:r>
+        <w:t xml:space="preserve">MaxGain = 4 * LOG(2, 32767 / max sample) </w:t>
+      </w:r>
+      <w:r>
+        <w:t xml:space="preserve">  </w:t>
+      </w:r>
+      <w:r>
+        <w:sym w:font="Wingdings" w:char="F0DF"/>
+      </w:r>
+      <w:r>
+        <w:t xml:space="preserve"> this is probably more complicated, lots of magic numbers in the source code</w:t>
       </w:r>
     </w:p>
     <w:p/>
     <w:p>
-      <w:proofErr w:type="gramStart"/>
-      <w:r>
-        <w:t>Call .</w:t>
-      </w:r>
-      <w:proofErr w:type="gramEnd"/>
-      <w:r>
-        <w:t xml:space="preserve">\mp3gain /s c “album folder\*.*” to get </w:t>
-      </w:r>
-    </w:p>
-    <w:p>
-      <w:r>
-        <w:t>Max PCM sample at current gain</w:t>
-      </w:r>
-    </w:p>
-    <w:p>
-      <w:r>
-        <w:t>And</w:t>
-      </w:r>
-    </w:p>
-    <w:p>
-      <w:r>
-        <w:t>Max Album PCM sample at current gain</w:t>
-      </w:r>
-    </w:p>
-    <w:p>
-      <w:pPr>
-        <w:rPr>
-          <w:b/>
-          <w:bCs/>
-          <w:color w:val="538135" w:themeColor="accent6" w:themeShade="BF"/>
-        </w:rPr>
-      </w:pPr>
-      <w:r>
-        <w:rPr>
-          <w:b/>
-          <w:bCs/>
-          <w:color w:val="538135" w:themeColor="accent6" w:themeShade="BF"/>
-        </w:rPr>
-        <w:t xml:space="preserve">FROM Mp3Info.cls LINE 173 shows calculating </w:t>
-      </w:r>
-      <w:proofErr w:type="spellStart"/>
-      <w:r>
-        <w:rPr>
-          <w:b/>
-          <w:bCs/>
-          <w:color w:val="538135" w:themeColor="accent6" w:themeShade="BF"/>
-        </w:rPr>
-        <w:t>MaxGain</w:t>
-      </w:r>
-      <w:proofErr w:type="spellEnd"/>
-      <w:r>
-        <w:rPr>
-          <w:b/>
-          <w:bCs/>
-          <w:color w:val="538135" w:themeColor="accent6" w:themeShade="BF"/>
-        </w:rPr>
-        <w:t xml:space="preserve"> Value</w:t>
-      </w:r>
-    </w:p>
-    <w:p>
-      <w:proofErr w:type="spellStart"/>
-      <w:r>
-        <w:t>MaxGain</w:t>
-      </w:r>
-      <w:proofErr w:type="spellEnd"/>
-      <w:r>
-        <w:t xml:space="preserve"> = 4 * LOG(2, 32767 / max sample) </w:t>
-      </w:r>
-      <w:r>
-        <w:t xml:space="preserve">  </w:t>
-      </w:r>
-      <w:r>
-        <w:sym w:font="Wingdings" w:char="F0DF"/>
-      </w:r>
-      <w:r>
-        <w:t xml:space="preserve"> this is probably more complicated, lots of magic numbers in the source code</w:t>
-      </w:r>
-    </w:p>
-    <w:p/>
-    <w:p>
-      <w:r>
-        <w:t xml:space="preserve">Max Gain (can be negative) &lt; suggest gain then clipping at album or track depending on type of </w:t>
-      </w:r>
-      <w:proofErr w:type="gramStart"/>
-      <w:r>
-        <w:t>gain</w:t>
-      </w:r>
-      <w:proofErr w:type="gramEnd"/>
+      <w:r>
+        <w:t>Max Gain (can be negative) &lt; suggest gain then clipping at album or track depending on type of gain</w:t>
+      </w:r>
     </w:p>
     <w:p/>
     <w:p/>
@@ -374,36 +228,37 @@
     </w:p>
     <w:p>
       <w:r>
-        <w:t xml:space="preserve">Clipping is </w:t>
-      </w:r>
-      <w:proofErr w:type="gramStart"/>
-      <w:r>
-        <w:t>correct</w:t>
-      </w:r>
-      <w:proofErr w:type="gramEnd"/>
-    </w:p>
-    <w:p>
-      <w:r>
-        <w:t xml:space="preserve">Track clipping is </w:t>
-      </w:r>
-      <w:proofErr w:type="gramStart"/>
-      <w:r>
-        <w:t>correct</w:t>
-      </w:r>
-      <w:proofErr w:type="gramEnd"/>
+        <w:t>Clipping is correct</w:t>
+      </w:r>
+    </w:p>
+    <w:p>
+      <w:r>
+        <w:t>Track clipping is correct</w:t>
+      </w:r>
     </w:p>
     <w:p>
       <w:r>
         <w:lastRenderedPageBreak/>
-        <w:t>Album clipping is not. Has to do with converting a number back to data counts and comparing to actual 2^16-</w:t>
-      </w:r>
-      <w:proofErr w:type="gramStart"/>
-      <w:r>
-        <w:t>1</w:t>
-      </w:r>
-      <w:proofErr w:type="gramEnd"/>
+        <w:t>Album clipping is not. Has to do with converting a number back to data counts and comparing to actual 2^16-1</w:t>
+      </w:r>
     </w:p>
     <w:p/>
+    <w:p>
+      <w:r>
+        <w:t>Found CPP version of code that should be easier to read to figure out the math for album clipping checkbox as well as check if other functions are correct</w:t>
+      </w:r>
+    </w:p>
+    <w:p>
+      <w:r>
+        <w:t xml:space="preserve">Put in </w:t>
+      </w:r>
+      <w:r>
+        <w:t>Original MP3 Gain with C++ version of code</w:t>
+      </w:r>
+      <w:r>
+        <w:t xml:space="preserve"> folder</w:t>
+      </w:r>
+    </w:p>
     <w:sectPr>
       <w:pgSz w:w="12240" w:h="15840"/>
       <w:pgMar w:top="1440" w:right="1440" w:bottom="1440" w:left="1440" w:header="720" w:footer="720" w:gutter="0"/>

</xml_diff>